<commit_message>
Manipulacion de recuros, relacion de uno a muchos, utilizando include inicio de relacion muchos a muchos
</commit_message>
<xml_diff>
--- a/¿Qué es una web API.docx
+++ b/¿Qué es una web API.docx
@@ -8846,15 +8846,469 @@
       </w:r>
       <w:proofErr w:type="spellEnd"/>
       <w:r>
-        <w:t xml:space="preserve"> se debe crear una carpeta utilidades en donde se va a realizar el </w:t>
-      </w:r>
-      <w:proofErr w:type="spellStart"/>
-      <w:r>
-        <w:t>mapero</w:t>
-      </w:r>
-      <w:proofErr w:type="spellEnd"/>
-      <w:r>
-        <w:t xml:space="preserve"> de la clase DTO a la clase de nuestra entidad</w:t>
+        <w:t xml:space="preserve"> se debe crear una carpeta utilidades en donde se va a realizar el mapeo de la clase DTO a la clase de nuestra entidad</w:t>
+      </w:r>
+    </w:p>
+    <w:p/>
+    <w:p>
+      <w:r>
+        <w:t xml:space="preserve">se agrega esto en la clase </w:t>
+      </w:r>
+      <w:proofErr w:type="gramStart"/>
+      <w:r>
+        <w:t>startup</w:t>
+      </w:r>
+      <w:proofErr w:type="gramEnd"/>
+      <w:r>
+        <w:t xml:space="preserve"> </w:t>
+      </w:r>
+    </w:p>
+    <w:p>
+      <w:pPr>
+        <w:rPr>
+          <w:rFonts w:ascii="Cascadia Mono" w:hAnsi="Cascadia Mono" w:cs="Cascadia Mono"/>
+          <w:color w:val="000000"/>
+          <w:sz w:val="19"/>
+          <w:szCs w:val="19"/>
+          <w:lang w:val="en-US"/>
+        </w:rPr>
+      </w:pPr>
+      <w:proofErr w:type="spellStart"/>
+      <w:proofErr w:type="gramStart"/>
+      <w:r>
+        <w:rPr>
+          <w:rFonts w:ascii="Cascadia Mono" w:hAnsi="Cascadia Mono" w:cs="Cascadia Mono"/>
+          <w:color w:val="000000"/>
+          <w:sz w:val="19"/>
+          <w:szCs w:val="19"/>
+          <w:lang w:val="en-US"/>
+        </w:rPr>
+        <w:t>services.AddAutoMapper</w:t>
+      </w:r>
+      <w:proofErr w:type="spellEnd"/>
+      <w:proofErr w:type="gramEnd"/>
+      <w:r>
+        <w:rPr>
+          <w:rFonts w:ascii="Cascadia Mono" w:hAnsi="Cascadia Mono" w:cs="Cascadia Mono"/>
+          <w:color w:val="000000"/>
+          <w:sz w:val="19"/>
+          <w:szCs w:val="19"/>
+          <w:lang w:val="en-US"/>
+        </w:rPr>
+        <w:t>(</w:t>
+      </w:r>
+      <w:proofErr w:type="spellStart"/>
+      <w:r>
+        <w:rPr>
+          <w:rFonts w:ascii="Cascadia Mono" w:hAnsi="Cascadia Mono" w:cs="Cascadia Mono"/>
+          <w:color w:val="0000FF"/>
+          <w:sz w:val="19"/>
+          <w:szCs w:val="19"/>
+          <w:lang w:val="en-US"/>
+        </w:rPr>
+        <w:t>typeof</w:t>
+      </w:r>
+      <w:proofErr w:type="spellEnd"/>
+      <w:r>
+        <w:rPr>
+          <w:rFonts w:ascii="Cascadia Mono" w:hAnsi="Cascadia Mono" w:cs="Cascadia Mono"/>
+          <w:color w:val="000000"/>
+          <w:sz w:val="19"/>
+          <w:szCs w:val="19"/>
+          <w:lang w:val="en-US"/>
+        </w:rPr>
+        <w:t>(Startup));</w:t>
+      </w:r>
+    </w:p>
+    <w:p>
+      <w:pPr>
+        <w:rPr>
+          <w:rFonts w:ascii="Cascadia Mono" w:hAnsi="Cascadia Mono" w:cs="Cascadia Mono"/>
+          <w:color w:val="000000"/>
+          <w:sz w:val="19"/>
+          <w:szCs w:val="19"/>
+          <w:lang w:val="en-US"/>
+        </w:rPr>
+      </w:pPr>
+    </w:p>
+    <w:p>
+      <w:pPr>
+        <w:rPr>
+          <w:rFonts w:ascii="Cascadia Mono" w:hAnsi="Cascadia Mono" w:cs="Cascadia Mono"/>
+          <w:color w:val="000000"/>
+          <w:sz w:val="19"/>
+          <w:szCs w:val="19"/>
+          <w:lang w:val="en-US"/>
+        </w:rPr>
+      </w:pPr>
+      <w:proofErr w:type="spellStart"/>
+      <w:r>
+        <w:rPr>
+          <w:rFonts w:ascii="Cascadia Mono" w:hAnsi="Cascadia Mono" w:cs="Cascadia Mono"/>
+          <w:color w:val="000000"/>
+          <w:sz w:val="19"/>
+          <w:szCs w:val="19"/>
+          <w:lang w:val="en-US"/>
+        </w:rPr>
+        <w:t>luego</w:t>
+      </w:r>
+      <w:proofErr w:type="spellEnd"/>
+      <w:r>
+        <w:rPr>
+          <w:rFonts w:ascii="Cascadia Mono" w:hAnsi="Cascadia Mono" w:cs="Cascadia Mono"/>
+          <w:color w:val="000000"/>
+          <w:sz w:val="19"/>
+          <w:szCs w:val="19"/>
+          <w:lang w:val="en-US"/>
+        </w:rPr>
+        <w:t xml:space="preserve"> </w:t>
+      </w:r>
+      <w:proofErr w:type="spellStart"/>
+      <w:r>
+        <w:rPr>
+          <w:rFonts w:ascii="Cascadia Mono" w:hAnsi="Cascadia Mono" w:cs="Cascadia Mono"/>
+          <w:color w:val="000000"/>
+          <w:sz w:val="19"/>
+          <w:szCs w:val="19"/>
+          <w:lang w:val="en-US"/>
+        </w:rPr>
+        <w:t>en</w:t>
+      </w:r>
+      <w:proofErr w:type="spellEnd"/>
+      <w:r>
+        <w:rPr>
+          <w:rFonts w:ascii="Cascadia Mono" w:hAnsi="Cascadia Mono" w:cs="Cascadia Mono"/>
+          <w:color w:val="000000"/>
+          <w:sz w:val="19"/>
+          <w:szCs w:val="19"/>
+          <w:lang w:val="en-US"/>
+        </w:rPr>
+        <w:t xml:space="preserve"> la </w:t>
+      </w:r>
+      <w:proofErr w:type="spellStart"/>
+      <w:r>
+        <w:rPr>
+          <w:rFonts w:ascii="Cascadia Mono" w:hAnsi="Cascadia Mono" w:cs="Cascadia Mono"/>
+          <w:color w:val="000000"/>
+          <w:sz w:val="19"/>
+          <w:szCs w:val="19"/>
+          <w:lang w:val="en-US"/>
+        </w:rPr>
+        <w:t>clase</w:t>
+      </w:r>
+      <w:proofErr w:type="spellEnd"/>
+      <w:r>
+        <w:rPr>
+          <w:rFonts w:ascii="Cascadia Mono" w:hAnsi="Cascadia Mono" w:cs="Cascadia Mono"/>
+          <w:color w:val="000000"/>
+          <w:sz w:val="19"/>
+          <w:szCs w:val="19"/>
+          <w:lang w:val="en-US"/>
+        </w:rPr>
+        <w:t xml:space="preserve"> que </w:t>
+      </w:r>
+      <w:proofErr w:type="spellStart"/>
+      <w:r>
+        <w:rPr>
+          <w:rFonts w:ascii="Cascadia Mono" w:hAnsi="Cascadia Mono" w:cs="Cascadia Mono"/>
+          <w:color w:val="000000"/>
+          <w:sz w:val="19"/>
+          <w:szCs w:val="19"/>
+          <w:lang w:val="en-US"/>
+        </w:rPr>
+        <w:t>creamos</w:t>
+      </w:r>
+      <w:proofErr w:type="spellEnd"/>
+      <w:r>
+        <w:rPr>
+          <w:rFonts w:ascii="Cascadia Mono" w:hAnsi="Cascadia Mono" w:cs="Cascadia Mono"/>
+          <w:color w:val="000000"/>
+          <w:sz w:val="19"/>
+          <w:szCs w:val="19"/>
+          <w:lang w:val="en-US"/>
+        </w:rPr>
+        <w:t xml:space="preserve"> </w:t>
+      </w:r>
+      <w:proofErr w:type="spellStart"/>
+      <w:r>
+        <w:rPr>
+          <w:rFonts w:ascii="Cascadia Mono" w:hAnsi="Cascadia Mono" w:cs="Cascadia Mono"/>
+          <w:color w:val="000000"/>
+          <w:sz w:val="19"/>
+          <w:szCs w:val="19"/>
+          <w:lang w:val="en-US"/>
+        </w:rPr>
+        <w:t>vamos</w:t>
+      </w:r>
+      <w:proofErr w:type="spellEnd"/>
+      <w:r>
+        <w:rPr>
+          <w:rFonts w:ascii="Cascadia Mono" w:hAnsi="Cascadia Mono" w:cs="Cascadia Mono"/>
+          <w:color w:val="000000"/>
+          <w:sz w:val="19"/>
+          <w:szCs w:val="19"/>
+          <w:lang w:val="en-US"/>
+        </w:rPr>
+        <w:t xml:space="preserve"> </w:t>
+      </w:r>
+      <w:proofErr w:type="gramStart"/>
+      <w:r>
+        <w:rPr>
+          <w:rFonts w:ascii="Cascadia Mono" w:hAnsi="Cascadia Mono" w:cs="Cascadia Mono"/>
+          <w:color w:val="000000"/>
+          <w:sz w:val="19"/>
+          <w:szCs w:val="19"/>
+          <w:lang w:val="en-US"/>
+        </w:rPr>
+        <w:t>a</w:t>
+      </w:r>
+      <w:proofErr w:type="gramEnd"/>
+      <w:r>
+        <w:rPr>
+          <w:rFonts w:ascii="Cascadia Mono" w:hAnsi="Cascadia Mono" w:cs="Cascadia Mono"/>
+          <w:color w:val="000000"/>
+          <w:sz w:val="19"/>
+          <w:szCs w:val="19"/>
+          <w:lang w:val="en-US"/>
+        </w:rPr>
+        <w:t xml:space="preserve"> </w:t>
+      </w:r>
+      <w:proofErr w:type="spellStart"/>
+      <w:r>
+        <w:rPr>
+          <w:rFonts w:ascii="Cascadia Mono" w:hAnsi="Cascadia Mono" w:cs="Cascadia Mono"/>
+          <w:color w:val="000000"/>
+          <w:sz w:val="19"/>
+          <w:szCs w:val="19"/>
+          <w:lang w:val="en-US"/>
+        </w:rPr>
+        <w:t>ir</w:t>
+      </w:r>
+      <w:proofErr w:type="spellEnd"/>
+      <w:r>
+        <w:rPr>
+          <w:rFonts w:ascii="Cascadia Mono" w:hAnsi="Cascadia Mono" w:cs="Cascadia Mono"/>
+          <w:color w:val="000000"/>
+          <w:sz w:val="19"/>
+          <w:szCs w:val="19"/>
+          <w:lang w:val="en-US"/>
+        </w:rPr>
+        <w:t xml:space="preserve"> </w:t>
+      </w:r>
+      <w:proofErr w:type="spellStart"/>
+      <w:r>
+        <w:rPr>
+          <w:rFonts w:ascii="Cascadia Mono" w:hAnsi="Cascadia Mono" w:cs="Cascadia Mono"/>
+          <w:color w:val="000000"/>
+          <w:sz w:val="19"/>
+          <w:szCs w:val="19"/>
+          <w:lang w:val="en-US"/>
+        </w:rPr>
+        <w:t>agregando</w:t>
+      </w:r>
+      <w:proofErr w:type="spellEnd"/>
+      <w:r>
+        <w:rPr>
+          <w:rFonts w:ascii="Cascadia Mono" w:hAnsi="Cascadia Mono" w:cs="Cascadia Mono"/>
+          <w:color w:val="000000"/>
+          <w:sz w:val="19"/>
+          <w:szCs w:val="19"/>
+          <w:lang w:val="en-US"/>
+        </w:rPr>
+        <w:t xml:space="preserve"> </w:t>
+      </w:r>
+      <w:proofErr w:type="spellStart"/>
+      <w:r>
+        <w:rPr>
+          <w:rFonts w:ascii="Cascadia Mono" w:hAnsi="Cascadia Mono" w:cs="Cascadia Mono"/>
+          <w:color w:val="000000"/>
+          <w:sz w:val="19"/>
+          <w:szCs w:val="19"/>
+          <w:lang w:val="en-US"/>
+        </w:rPr>
+        <w:t>los</w:t>
+      </w:r>
+      <w:proofErr w:type="spellEnd"/>
+      <w:r>
+        <w:rPr>
+          <w:rFonts w:ascii="Cascadia Mono" w:hAnsi="Cascadia Mono" w:cs="Cascadia Mono"/>
+          <w:color w:val="000000"/>
+          <w:sz w:val="19"/>
+          <w:szCs w:val="19"/>
+          <w:lang w:val="en-US"/>
+        </w:rPr>
+        <w:t xml:space="preserve"> </w:t>
+      </w:r>
+      <w:proofErr w:type="spellStart"/>
+      <w:r>
+        <w:rPr>
+          <w:rFonts w:ascii="Cascadia Mono" w:hAnsi="Cascadia Mono" w:cs="Cascadia Mono"/>
+          <w:color w:val="000000"/>
+          <w:sz w:val="19"/>
+          <w:szCs w:val="19"/>
+          <w:lang w:val="en-US"/>
+        </w:rPr>
+        <w:t>mapeos</w:t>
+      </w:r>
+      <w:proofErr w:type="spellEnd"/>
+      <w:r>
+        <w:rPr>
+          <w:rFonts w:ascii="Cascadia Mono" w:hAnsi="Cascadia Mono" w:cs="Cascadia Mono"/>
+          <w:color w:val="000000"/>
+          <w:sz w:val="19"/>
+          <w:szCs w:val="19"/>
+          <w:lang w:val="en-US"/>
+        </w:rPr>
+        <w:t xml:space="preserve"> </w:t>
+      </w:r>
+      <w:proofErr w:type="spellStart"/>
+      <w:r>
+        <w:rPr>
+          <w:rFonts w:ascii="Cascadia Mono" w:hAnsi="Cascadia Mono" w:cs="Cascadia Mono"/>
+          <w:color w:val="000000"/>
+          <w:sz w:val="19"/>
+          <w:szCs w:val="19"/>
+          <w:lang w:val="en-US"/>
+        </w:rPr>
+        <w:t>segun</w:t>
+      </w:r>
+      <w:proofErr w:type="spellEnd"/>
+      <w:r>
+        <w:rPr>
+          <w:rFonts w:ascii="Cascadia Mono" w:hAnsi="Cascadia Mono" w:cs="Cascadia Mono"/>
+          <w:color w:val="000000"/>
+          <w:sz w:val="19"/>
+          <w:szCs w:val="19"/>
+          <w:lang w:val="en-US"/>
+        </w:rPr>
+        <w:t xml:space="preserve"> sea la </w:t>
+      </w:r>
+      <w:proofErr w:type="spellStart"/>
+      <w:r>
+        <w:rPr>
+          <w:rFonts w:ascii="Cascadia Mono" w:hAnsi="Cascadia Mono" w:cs="Cascadia Mono"/>
+          <w:color w:val="000000"/>
+          <w:sz w:val="19"/>
+          <w:szCs w:val="19"/>
+          <w:lang w:val="en-US"/>
+        </w:rPr>
+        <w:t>necesidad</w:t>
+      </w:r>
+      <w:proofErr w:type="spellEnd"/>
+      <w:r>
+        <w:rPr>
+          <w:rFonts w:ascii="Cascadia Mono" w:hAnsi="Cascadia Mono" w:cs="Cascadia Mono"/>
+          <w:color w:val="000000"/>
+          <w:sz w:val="19"/>
+          <w:szCs w:val="19"/>
+          <w:lang w:val="en-US"/>
+        </w:rPr>
+        <w:t xml:space="preserve"> </w:t>
+      </w:r>
+    </w:p>
+    <w:p>
+      <w:pPr>
+        <w:rPr>
+          <w:rFonts w:ascii="Cascadia Mono" w:hAnsi="Cascadia Mono" w:cs="Cascadia Mono"/>
+          <w:color w:val="000000"/>
+          <w:sz w:val="19"/>
+          <w:szCs w:val="19"/>
+          <w:lang w:val="en-US"/>
+        </w:rPr>
+      </w:pPr>
+    </w:p>
+    <w:p>
+      <w:pPr>
+        <w:rPr>
+          <w:rFonts w:ascii="Cascadia Mono" w:hAnsi="Cascadia Mono" w:cs="Cascadia Mono"/>
+          <w:color w:val="000000"/>
+          <w:sz w:val="19"/>
+          <w:szCs w:val="19"/>
+          <w:lang w:val="en-US"/>
+        </w:rPr>
+      </w:pPr>
+      <w:r>
+        <w:rPr>
+          <w:noProof/>
+        </w:rPr>
+        <w:drawing>
+          <wp:inline distT="0" distB="0" distL="0" distR="0" wp14:anchorId="2299D4E8" wp14:editId="0EBBE0F2">
+            <wp:extent cx="5733415" cy="810260"/>
+            <wp:effectExtent l="0" t="0" r="635" b="8890"/>
+            <wp:docPr id="8" name="Picture 8" descr="Text&#10;&#10;Description automatically generated"/>
+            <wp:cNvGraphicFramePr>
+              <a:graphicFrameLocks xmlns:a="http://schemas.openxmlformats.org/drawingml/2006/main" noChangeAspect="1"/>
+            </wp:cNvGraphicFramePr>
+            <a:graphic xmlns:a="http://schemas.openxmlformats.org/drawingml/2006/main">
+              <a:graphicData uri="http://schemas.openxmlformats.org/drawingml/2006/picture">
+                <pic:pic xmlns:pic="http://schemas.openxmlformats.org/drawingml/2006/picture">
+                  <pic:nvPicPr>
+                    <pic:cNvPr id="8" name="Picture 8" descr="Text&#10;&#10;Description automatically generated"/>
+                    <pic:cNvPicPr/>
+                  </pic:nvPicPr>
+                  <pic:blipFill>
+                    <a:blip r:embed="rId11"/>
+                    <a:stretch>
+                      <a:fillRect/>
+                    </a:stretch>
+                  </pic:blipFill>
+                  <pic:spPr>
+                    <a:xfrm>
+                      <a:off x="0" y="0"/>
+                      <a:ext cx="5733415" cy="810260"/>
+                    </a:xfrm>
+                    <a:prstGeom prst="rect">
+                      <a:avLst/>
+                    </a:prstGeom>
+                  </pic:spPr>
+                </pic:pic>
+              </a:graphicData>
+            </a:graphic>
+          </wp:inline>
+        </w:drawing>
+      </w:r>
+    </w:p>
+    <w:p>
+      <w:r>
+        <w:rPr>
+          <w:noProof/>
+        </w:rPr>
+        <w:lastRenderedPageBreak/>
+        <w:drawing>
+          <wp:inline distT="0" distB="0" distL="0" distR="0" wp14:anchorId="6B9A1E35" wp14:editId="1285D67C">
+            <wp:extent cx="5029636" cy="3093988"/>
+            <wp:effectExtent l="0" t="0" r="0" b="0"/>
+            <wp:docPr id="7" name="Picture 7" descr="A screenshot of a computer&#10;&#10;Description automatically generated"/>
+            <wp:cNvGraphicFramePr>
+              <a:graphicFrameLocks xmlns:a="http://schemas.openxmlformats.org/drawingml/2006/main" noChangeAspect="1"/>
+            </wp:cNvGraphicFramePr>
+            <a:graphic xmlns:a="http://schemas.openxmlformats.org/drawingml/2006/main">
+              <a:graphicData uri="http://schemas.openxmlformats.org/drawingml/2006/picture">
+                <pic:pic xmlns:pic="http://schemas.openxmlformats.org/drawingml/2006/picture">
+                  <pic:nvPicPr>
+                    <pic:cNvPr id="7" name="Picture 7" descr="A screenshot of a computer&#10;&#10;Description automatically generated"/>
+                    <pic:cNvPicPr/>
+                  </pic:nvPicPr>
+                  <pic:blipFill>
+                    <a:blip r:embed="rId12"/>
+                    <a:stretch>
+                      <a:fillRect/>
+                    </a:stretch>
+                  </pic:blipFill>
+                  <pic:spPr>
+                    <a:xfrm>
+                      <a:off x="0" y="0"/>
+                      <a:ext cx="5029636" cy="3093988"/>
+                    </a:xfrm>
+                    <a:prstGeom prst="rect">
+                      <a:avLst/>
+                    </a:prstGeom>
+                  </pic:spPr>
+                </pic:pic>
+              </a:graphicData>
+            </a:graphic>
+          </wp:inline>
+        </w:drawing>
       </w:r>
     </w:p>
     <w:p/>
@@ -8932,7 +9386,6 @@
         <w:rPr>
           <w:noProof/>
         </w:rPr>
-        <w:lastRenderedPageBreak/>
         <w:drawing>
           <wp:inline distT="114300" distB="114300" distL="114300" distR="114300" wp14:anchorId="2E04A5FA" wp14:editId="036024F7">
             <wp:extent cx="5731200" cy="1790700"/>
@@ -8947,7 +9400,7 @@
                     <pic:cNvPicPr preferRelativeResize="0"/>
                   </pic:nvPicPr>
                   <pic:blipFill>
-                    <a:blip r:embed="rId11"/>
+                    <a:blip r:embed="rId13"/>
                     <a:srcRect/>
                     <a:stretch>
                       <a:fillRect/>
@@ -9007,6 +9460,7 @@
     <w:p/>
     <w:p>
       <w:r>
+        <w:lastRenderedPageBreak/>
         <w:t>JASON PATCH</w:t>
       </w:r>
     </w:p>
@@ -9798,6 +10252,7 @@
     </w:p>
     <w:p>
       <w:r>
+        <w:lastRenderedPageBreak/>
         <w:t xml:space="preserve">            </w:t>
       </w:r>
       <w:proofErr w:type="spellStart"/>
@@ -10383,7 +10838,7 @@
                     <pic:cNvPicPr/>
                   </pic:nvPicPr>
                   <pic:blipFill>
-                    <a:blip r:embed="rId12"/>
+                    <a:blip r:embed="rId14"/>
                     <a:stretch>
                       <a:fillRect/>
                     </a:stretch>
@@ -10443,7 +10898,286 @@
       </w:r>
     </w:p>
     <w:p/>
+    <w:p>
+      <w:pPr>
+        <w:pStyle w:val="Title"/>
+      </w:pPr>
+      <w:r>
+        <w:t xml:space="preserve">Como realizar una relación de uno a muchos entre dos entidades </w:t>
+      </w:r>
+    </w:p>
+    <w:p>
+      <w:r>
+        <w:t xml:space="preserve">Para realizar una relación de uno a muchos entre la entidad libro y comentario se debe agregar una propiedad de navegación a la entidad </w:t>
+      </w:r>
+    </w:p>
     <w:p/>
+    <w:p>
+      <w:r>
+        <w:t>Crear la entidad comentario</w:t>
+      </w:r>
+    </w:p>
+    <w:p>
+      <w:r>
+        <w:t xml:space="preserve">Dentro de la entidad comentario agrego una propiedad que se llama </w:t>
+      </w:r>
+      <w:proofErr w:type="spellStart"/>
+      <w:r>
+        <w:t>LibroId</w:t>
+      </w:r>
+      <w:proofErr w:type="spellEnd"/>
+      <w:r>
+        <w:t xml:space="preserve"> esta será la llave foránea entre libro y comentario </w:t>
+      </w:r>
+    </w:p>
+    <w:p>
+      <w:r>
+        <w:t xml:space="preserve">Luego agrego una propiedad de navegación para poder tener los datos del libro a la mano </w:t>
+      </w:r>
+    </w:p>
+    <w:p>
+      <w:r>
+        <w:rPr>
+          <w:noProof/>
+        </w:rPr>
+        <w:drawing>
+          <wp:inline distT="0" distB="0" distL="0" distR="0" wp14:anchorId="1E2F8951" wp14:editId="20B39EC0">
+            <wp:extent cx="4320914" cy="2301439"/>
+            <wp:effectExtent l="0" t="0" r="3810" b="3810"/>
+            <wp:docPr id="10" name="Picture 10" descr="A screenshot of a computer&#10;&#10;Description automatically generated with medium confidence"/>
+            <wp:cNvGraphicFramePr>
+              <a:graphicFrameLocks xmlns:a="http://schemas.openxmlformats.org/drawingml/2006/main" noChangeAspect="1"/>
+            </wp:cNvGraphicFramePr>
+            <a:graphic xmlns:a="http://schemas.openxmlformats.org/drawingml/2006/main">
+              <a:graphicData uri="http://schemas.openxmlformats.org/drawingml/2006/picture">
+                <pic:pic xmlns:pic="http://schemas.openxmlformats.org/drawingml/2006/picture">
+                  <pic:nvPicPr>
+                    <pic:cNvPr id="10" name="Picture 10" descr="A screenshot of a computer&#10;&#10;Description automatically generated with medium confidence"/>
+                    <pic:cNvPicPr/>
+                  </pic:nvPicPr>
+                  <pic:blipFill>
+                    <a:blip r:embed="rId15"/>
+                    <a:stretch>
+                      <a:fillRect/>
+                    </a:stretch>
+                  </pic:blipFill>
+                  <pic:spPr>
+                    <a:xfrm>
+                      <a:off x="0" y="0"/>
+                      <a:ext cx="4320914" cy="2301439"/>
+                    </a:xfrm>
+                    <a:prstGeom prst="rect">
+                      <a:avLst/>
+                    </a:prstGeom>
+                  </pic:spPr>
+                </pic:pic>
+              </a:graphicData>
+            </a:graphic>
+          </wp:inline>
+        </w:drawing>
+      </w:r>
+    </w:p>
+    <w:p>
+      <w:r>
+        <w:t xml:space="preserve">Luego en el </w:t>
+      </w:r>
+      <w:proofErr w:type="spellStart"/>
+      <w:r>
+        <w:t>applicationDbContext</w:t>
+      </w:r>
+      <w:proofErr w:type="spellEnd"/>
+      <w:r>
+        <w:t xml:space="preserve">, se agrega manualmente la referencia a mi nueva tabla </w:t>
+      </w:r>
+    </w:p>
+    <w:p>
+      <w:r>
+        <w:t xml:space="preserve">Comentario </w:t>
+      </w:r>
+    </w:p>
+    <w:p>
+      <w:r>
+        <w:rPr>
+          <w:noProof/>
+        </w:rPr>
+        <w:drawing>
+          <wp:inline distT="0" distB="0" distL="0" distR="0" wp14:anchorId="60FC049A" wp14:editId="638C4AAF">
+            <wp:extent cx="5733415" cy="3260725"/>
+            <wp:effectExtent l="0" t="0" r="635" b="0"/>
+            <wp:docPr id="9" name="Picture 9" descr="A screenshot of a computer&#10;&#10;Description automatically generated"/>
+            <wp:cNvGraphicFramePr>
+              <a:graphicFrameLocks xmlns:a="http://schemas.openxmlformats.org/drawingml/2006/main" noChangeAspect="1"/>
+            </wp:cNvGraphicFramePr>
+            <a:graphic xmlns:a="http://schemas.openxmlformats.org/drawingml/2006/main">
+              <a:graphicData uri="http://schemas.openxmlformats.org/drawingml/2006/picture">
+                <pic:pic xmlns:pic="http://schemas.openxmlformats.org/drawingml/2006/picture">
+                  <pic:nvPicPr>
+                    <pic:cNvPr id="9" name="Picture 9" descr="A screenshot of a computer&#10;&#10;Description automatically generated"/>
+                    <pic:cNvPicPr/>
+                  </pic:nvPicPr>
+                  <pic:blipFill>
+                    <a:blip r:embed="rId16"/>
+                    <a:stretch>
+                      <a:fillRect/>
+                    </a:stretch>
+                  </pic:blipFill>
+                  <pic:spPr>
+                    <a:xfrm>
+                      <a:off x="0" y="0"/>
+                      <a:ext cx="5733415" cy="3260725"/>
+                    </a:xfrm>
+                    <a:prstGeom prst="rect">
+                      <a:avLst/>
+                    </a:prstGeom>
+                  </pic:spPr>
+                </pic:pic>
+              </a:graphicData>
+            </a:graphic>
+          </wp:inline>
+        </w:drawing>
+      </w:r>
+    </w:p>
+    <w:p/>
+    <w:p>
+      <w:proofErr w:type="spellStart"/>
+      <w:r>
+        <w:t>Controller</w:t>
+      </w:r>
+      <w:proofErr w:type="spellEnd"/>
+      <w:r>
+        <w:t xml:space="preserve"> de un recurso dependiente </w:t>
+      </w:r>
+    </w:p>
+    <w:p>
+      <w:r>
+        <w:lastRenderedPageBreak/>
+        <w:t xml:space="preserve">Utilizando el </w:t>
+      </w:r>
+      <w:proofErr w:type="spellStart"/>
+      <w:r>
+        <w:t>include</w:t>
+      </w:r>
+      <w:proofErr w:type="spellEnd"/>
+      <w:r>
+        <w:t>, se usa para obtener los datos relacionados por ejemplo cuando agregamos la propiedad libro a la clase comentario</w:t>
+      </w:r>
+    </w:p>
+    <w:p>
+      <w:r>
+        <w:t xml:space="preserve">Al incluir esta línea de código estamos también recuperando los comentarios del libro </w:t>
+      </w:r>
+    </w:p>
+    <w:p>
+      <w:r>
+        <w:rPr>
+          <w:noProof/>
+        </w:rPr>
+        <w:drawing>
+          <wp:inline distT="0" distB="0" distL="0" distR="0" wp14:anchorId="0E6555DC" wp14:editId="43720761">
+            <wp:extent cx="5733415" cy="1359535"/>
+            <wp:effectExtent l="0" t="0" r="635" b="0"/>
+            <wp:docPr id="11" name="Picture 11" descr="A screenshot of a computer&#10;&#10;Description automatically generated with medium confidence"/>
+            <wp:cNvGraphicFramePr>
+              <a:graphicFrameLocks xmlns:a="http://schemas.openxmlformats.org/drawingml/2006/main" noChangeAspect="1"/>
+            </wp:cNvGraphicFramePr>
+            <a:graphic xmlns:a="http://schemas.openxmlformats.org/drawingml/2006/main">
+              <a:graphicData uri="http://schemas.openxmlformats.org/drawingml/2006/picture">
+                <pic:pic xmlns:pic="http://schemas.openxmlformats.org/drawingml/2006/picture">
+                  <pic:nvPicPr>
+                    <pic:cNvPr id="11" name="Picture 11" descr="A screenshot of a computer&#10;&#10;Description automatically generated with medium confidence"/>
+                    <pic:cNvPicPr/>
+                  </pic:nvPicPr>
+                  <pic:blipFill>
+                    <a:blip r:embed="rId17"/>
+                    <a:stretch>
+                      <a:fillRect/>
+                    </a:stretch>
+                  </pic:blipFill>
+                  <pic:spPr>
+                    <a:xfrm>
+                      <a:off x="0" y="0"/>
+                      <a:ext cx="5733415" cy="1359535"/>
+                    </a:xfrm>
+                    <a:prstGeom prst="rect">
+                      <a:avLst/>
+                    </a:prstGeom>
+                  </pic:spPr>
+                </pic:pic>
+              </a:graphicData>
+            </a:graphic>
+          </wp:inline>
+        </w:drawing>
+      </w:r>
+    </w:p>
+    <w:p/>
+    <w:p>
+      <w:r>
+        <w:t xml:space="preserve">Se modifica el Libro DTO agregando la propiedad </w:t>
+      </w:r>
+      <w:proofErr w:type="spellStart"/>
+      <w:r>
+        <w:t>comentarioDTO</w:t>
+      </w:r>
+      <w:proofErr w:type="spellEnd"/>
+      <w:r>
+        <w:t xml:space="preserve"> </w:t>
+      </w:r>
+    </w:p>
+    <w:p>
+      <w:pPr>
+        <w:rPr>
+          <w:noProof/>
+        </w:rPr>
+      </w:pPr>
+      <w:r>
+        <w:rPr>
+          <w:noProof/>
+        </w:rPr>
+        <w:drawing>
+          <wp:inline distT="0" distB="0" distL="0" distR="0" wp14:anchorId="48120407" wp14:editId="15949343">
+            <wp:extent cx="5733415" cy="2513965"/>
+            <wp:effectExtent l="0" t="0" r="635" b="635"/>
+            <wp:docPr id="12" name="Picture 12" descr="A screenshot of a computer&#10;&#10;Description automatically generated with medium confidence"/>
+            <wp:cNvGraphicFramePr>
+              <a:graphicFrameLocks xmlns:a="http://schemas.openxmlformats.org/drawingml/2006/main" noChangeAspect="1"/>
+            </wp:cNvGraphicFramePr>
+            <a:graphic xmlns:a="http://schemas.openxmlformats.org/drawingml/2006/main">
+              <a:graphicData uri="http://schemas.openxmlformats.org/drawingml/2006/picture">
+                <pic:pic xmlns:pic="http://schemas.openxmlformats.org/drawingml/2006/picture">
+                  <pic:nvPicPr>
+                    <pic:cNvPr id="12" name="Picture 12" descr="A screenshot of a computer&#10;&#10;Description automatically generated with medium confidence"/>
+                    <pic:cNvPicPr/>
+                  </pic:nvPicPr>
+                  <pic:blipFill>
+                    <a:blip r:embed="rId18"/>
+                    <a:stretch>
+                      <a:fillRect/>
+                    </a:stretch>
+                  </pic:blipFill>
+                  <pic:spPr>
+                    <a:xfrm>
+                      <a:off x="0" y="0"/>
+                      <a:ext cx="5733415" cy="2513965"/>
+                    </a:xfrm>
+                    <a:prstGeom prst="rect">
+                      <a:avLst/>
+                    </a:prstGeom>
+                  </pic:spPr>
+                </pic:pic>
+              </a:graphicData>
+            </a:graphic>
+          </wp:inline>
+        </w:drawing>
+      </w:r>
+    </w:p>
+    <w:p/>
+    <w:p>
+      <w:pPr>
+        <w:rPr>
+          <w:noProof/>
+        </w:rPr>
+      </w:pPr>
+    </w:p>
     <w:p/>
     <w:sectPr>
       <w:pgSz w:w="11909" w:h="16834"/>
@@ -14129,7 +14863,6 @@
     <w:basedOn w:val="Normal"/>
     <w:next w:val="Normal"/>
     <w:uiPriority w:val="9"/>
-    <w:semiHidden/>
     <w:unhideWhenUsed/>
     <w:qFormat/>
     <w:pPr>

</xml_diff>